<commit_message>
CppunitTest_sw_ooxmlexport21:  turn on set_non_application_font_use
Using bin/replace_missing_fonts.sh
Replacing 'Garamond' with 'Noto Serif' in sw/qa/extras/ooxmlexport/data/tdf159207_footerFramePrBorder.docx
Replacing 'Segoe UI' with 'Noto Sans' in sw/qa/extras/ooxmlexport/data/tdf159207_footerFramePrBorder.docx

Change-Id: I222a6f2683d616b1f3e6bf1beca83df5dd03e8f1
Reviewed-on: https://gerrit.libreoffice.org/c/core/+/164524
Tested-by: Xisco Fauli <xiscofauli@libreoffice.org>
Reviewed-by: Xisco Fauli <xiscofauli@libreoffice.org>
</commit_message>
<xml_diff>
--- a/sw/qa/extras/ooxmlexport/data/tdf159207_footerFramePrBorder.docx
+++ b/sw/qa/extras/ooxmlexport/data/tdf159207_footerFramePrBorder.docx
@@ -306,7 +306,7 @@
     <w:r>
       <w:rPr>
         <w:rStyle w:val="Strong"/>
-        <w:rFonts w:ascii="Segoe UI" w:hAnsi="Segoe UI" w:cs="Segoe UI"/>
+        <w:rFonts w:ascii="Noto Sans" w:hAnsi="Noto Sans" w:cs="Noto Sans"/>
         <w:color w:val="353838"/>
         <w:sz w:val="20"/>
         <w:u w:val="single"/>
@@ -1246,7 +1246,7 @@
       <w:spacing w:before="100" w:beforeAutospacing="1" w:after="100" w:afterAutospacing="1" w:line="240" w:lineRule="auto"/>
     </w:pPr>
     <w:rPr>
-      <w:rFonts w:ascii="Garamond" w:hAnsi="Garamond" w:cs="Garamond"/>
+      <w:rFonts w:ascii="Noto Serif" w:hAnsi="Noto Serif" w:cs="Noto Serif"/>
       <w:sz w:val="24"/>
       <w:szCs w:val="24"/>
       <w:lang w:eastAsia="hu-HU"/>
@@ -1272,7 +1272,7 @@
       <w:spacing w:before="100" w:beforeAutospacing="1" w:after="100" w:afterAutospacing="1" w:line="240" w:lineRule="auto"/>
     </w:pPr>
     <w:rPr>
-      <w:rFonts w:ascii="Garamond" w:hAnsi="Garamond" w:cs="Garamond"/>
+      <w:rFonts w:ascii="Noto Serif" w:hAnsi="Noto Serif" w:cs="Noto Serif"/>
       <w:sz w:val="24"/>
       <w:szCs w:val="24"/>
       <w:lang w:eastAsia="hu-HU"/>

</xml_diff>